<commit_message>
ALT_03 Inserção de orientação para mudanças nos use cases.
</commit_message>
<xml_diff>
--- a/04. Especificações de Use Case/Use Case CS014/Use Case CS014.docx
+++ b/04. Especificações de Use Case/Use Case CS014/Use Case CS014.docx
@@ -23,6 +23,8 @@
           <w:b/>
         </w:rPr>
       </w:pPr>
+      <w:bookmarkStart w:id="0" w:name="_GoBack"/>
+      <w:bookmarkEnd w:id="0"/>
     </w:p>
     <w:tbl>
       <w:tblPr>
@@ -674,8 +676,6 @@
               </w:rPr>
               <w:t>1</w:t>
             </w:r>
-            <w:bookmarkStart w:id="0" w:name="_GoBack"/>
-            <w:bookmarkEnd w:id="0"/>
             <w:r>
               <w:rPr>
                 <w:b/>
@@ -714,31 +714,6 @@
             </w:r>
             <w:r>
               <w:t>Alta</w:t>
-            </w:r>
-          </w:p>
-        </w:tc>
-      </w:tr>
-      <w:tr>
-        <w:tc>
-          <w:tcPr>
-            <w:tcW w:w="8494" w:type="dxa"/>
-            <w:gridSpan w:val="3"/>
-          </w:tcPr>
-          <w:p>
-            <w:r>
-              <w:rPr>
-                <w:b/>
-              </w:rPr>
-              <w:t xml:space="preserve">REGRAS DE NEGÓCIO: </w:t>
-            </w:r>
-            <w:r>
-              <w:t>RE001,</w:t>
-            </w:r>
-            <w:r>
-              <w:t xml:space="preserve"> </w:t>
-            </w:r>
-            <w:r>
-              <w:t>RE002, RE003</w:t>
             </w:r>
           </w:p>
         </w:tc>
@@ -1185,6 +1160,7 @@
     <w:lsdException w:name="HTML Sample" w:semiHidden="1" w:unhideWhenUsed="1"/>
     <w:lsdException w:name="HTML Typewriter" w:semiHidden="1" w:unhideWhenUsed="1"/>
     <w:lsdException w:name="HTML Variable" w:semiHidden="1" w:unhideWhenUsed="1"/>
+    <w:lsdException w:name="Normal Table" w:semiHidden="1" w:unhideWhenUsed="1"/>
     <w:lsdException w:name="annotation subject" w:semiHidden="1" w:unhideWhenUsed="1"/>
     <w:lsdException w:name="No List" w:semiHidden="1" w:unhideWhenUsed="1"/>
     <w:lsdException w:name="Outline List 1" w:semiHidden="1" w:unhideWhenUsed="1"/>
@@ -1228,8 +1204,10 @@
     <w:lsdException w:name="Table Elegant" w:semiHidden="1" w:unhideWhenUsed="1"/>
     <w:lsdException w:name="Table Professional" w:semiHidden="1" w:unhideWhenUsed="1"/>
     <w:lsdException w:name="Table Subtle 1" w:semiHidden="1" w:unhideWhenUsed="1"/>
+    <w:lsdException w:name="Table Subtle 2" w:semiHidden="1" w:unhideWhenUsed="1"/>
     <w:lsdException w:name="Table Web 1" w:semiHidden="1" w:unhideWhenUsed="1"/>
     <w:lsdException w:name="Table Web 2" w:semiHidden="1" w:unhideWhenUsed="1"/>
+    <w:lsdException w:name="Table Web 3" w:semiHidden="1" w:unhideWhenUsed="1"/>
     <w:lsdException w:name="Balloon Text" w:semiHidden="1" w:unhideWhenUsed="1"/>
     <w:lsdException w:name="Table Grid" w:uiPriority="39"/>
     <w:lsdException w:name="Table Theme" w:semiHidden="1" w:unhideWhenUsed="1"/>

</xml_diff>